<commit_message>
Changing project risk and business risk
</commit_message>
<xml_diff>
--- a/Project_Charter.A05.RevisiTujuanBisnis.docx
+++ b/Project_Charter.A05.RevisiTujuanBisnis.docx
@@ -233,7 +233,25 @@
           <w:sz w:val="32"/>
           <w:szCs w:val="32"/>
         </w:rPr>
-        <w:t xml:space="preserve">Julian Aditya </w:t>
+        <w:t xml:space="preserve">Julian </w:t>
+      </w:r>
+      <w:proofErr w:type="spellStart"/>
+      <w:r>
+        <w:rPr>
+          <w:b/>
+          <w:sz w:val="32"/>
+          <w:szCs w:val="32"/>
+        </w:rPr>
+        <w:t>Aditya</w:t>
+      </w:r>
+      <w:proofErr w:type="spellEnd"/>
+      <w:r>
+        <w:rPr>
+          <w:b/>
+          <w:sz w:val="32"/>
+          <w:szCs w:val="32"/>
+        </w:rPr>
+        <w:t xml:space="preserve"> </w:t>
       </w:r>
       <w:proofErr w:type="spellStart"/>
       <w:r>
@@ -875,7 +893,23 @@
           <w:sz w:val="28"/>
           <w:szCs w:val="28"/>
         </w:rPr>
-        <w:t xml:space="preserve"> para </w:t>
+        <w:t xml:space="preserve"> </w:t>
+      </w:r>
+      <w:proofErr w:type="spellStart"/>
+      <w:r>
+        <w:rPr>
+          <w:sz w:val="28"/>
+          <w:szCs w:val="28"/>
+        </w:rPr>
+        <w:t>para</w:t>
+      </w:r>
+      <w:proofErr w:type="spellEnd"/>
+      <w:r>
+        <w:rPr>
+          <w:sz w:val="28"/>
+          <w:szCs w:val="28"/>
+        </w:rPr>
+        <w:t xml:space="preserve"> </w:t>
       </w:r>
       <w:proofErr w:type="spellStart"/>
       <w:r>
@@ -939,7 +973,23 @@
           <w:sz w:val="28"/>
           <w:szCs w:val="28"/>
         </w:rPr>
-        <w:t xml:space="preserve"> para </w:t>
+        <w:t xml:space="preserve"> </w:t>
+      </w:r>
+      <w:proofErr w:type="spellStart"/>
+      <w:r>
+        <w:rPr>
+          <w:sz w:val="28"/>
+          <w:szCs w:val="28"/>
+        </w:rPr>
+        <w:t>para</w:t>
+      </w:r>
+      <w:proofErr w:type="spellEnd"/>
+      <w:r>
+        <w:rPr>
+          <w:sz w:val="28"/>
+          <w:szCs w:val="28"/>
+        </w:rPr>
+        <w:t xml:space="preserve"> </w:t>
       </w:r>
       <w:proofErr w:type="spellStart"/>
       <w:r>
@@ -1692,6 +1742,7 @@
         <w:rPr>
           <w:sz w:val="28"/>
           <w:szCs w:val="28"/>
+          <w:lang w:val="id-ID"/>
         </w:rPr>
       </w:pPr>
       <w:proofErr w:type="spellStart"/>
@@ -1948,10 +1999,24 @@
           <w:sz w:val="28"/>
           <w:szCs w:val="28"/>
         </w:rPr>
-        <w:t xml:space="preserve"> tersebut.</w:t>
-      </w:r>
-      <w:bookmarkStart w:id="0" w:name="_GoBack"/>
-      <w:bookmarkEnd w:id="0"/>
+        <w:t xml:space="preserve"> </w:t>
+      </w:r>
+      <w:proofErr w:type="spellStart"/>
+      <w:r>
+        <w:rPr>
+          <w:sz w:val="28"/>
+          <w:szCs w:val="28"/>
+        </w:rPr>
+        <w:t>tersebut</w:t>
+      </w:r>
+      <w:proofErr w:type="spellEnd"/>
+      <w:r>
+        <w:rPr>
+          <w:sz w:val="28"/>
+          <w:szCs w:val="28"/>
+        </w:rPr>
+        <w:t>.</w:t>
+      </w:r>
     </w:p>
     <w:p>
       <w:pPr>
@@ -1960,6 +2025,51 @@
         <w:rPr>
           <w:sz w:val="28"/>
           <w:szCs w:val="28"/>
+          <w:lang w:val="id-ID"/>
+        </w:rPr>
+      </w:pPr>
+    </w:p>
+    <w:p>
+      <w:pPr>
+        <w:ind w:left="1134"/>
+        <w:jc w:val="both"/>
+        <w:rPr>
+          <w:sz w:val="28"/>
+          <w:szCs w:val="28"/>
+          <w:lang w:val="id-ID"/>
+        </w:rPr>
+      </w:pPr>
+    </w:p>
+    <w:p>
+      <w:pPr>
+        <w:ind w:left="1134"/>
+        <w:jc w:val="both"/>
+        <w:rPr>
+          <w:sz w:val="28"/>
+          <w:szCs w:val="28"/>
+          <w:lang w:val="id-ID"/>
+        </w:rPr>
+      </w:pPr>
+    </w:p>
+    <w:p>
+      <w:pPr>
+        <w:ind w:left="1134"/>
+        <w:jc w:val="both"/>
+        <w:rPr>
+          <w:sz w:val="28"/>
+          <w:szCs w:val="28"/>
+          <w:lang w:val="id-ID"/>
+        </w:rPr>
+      </w:pPr>
+    </w:p>
+    <w:p>
+      <w:pPr>
+        <w:ind w:left="1134"/>
+        <w:jc w:val="both"/>
+        <w:rPr>
+          <w:sz w:val="28"/>
+          <w:szCs w:val="28"/>
+          <w:lang w:val="id-ID"/>
         </w:rPr>
       </w:pPr>
     </w:p>
@@ -1985,6 +2095,7 @@
           <w:sz w:val="28"/>
           <w:szCs w:val="28"/>
         </w:rPr>
+        <w:lastRenderedPageBreak/>
         <w:t>Daftar</w:t>
       </w:r>
       <w:proofErr w:type="spellEnd"/>
@@ -2024,6 +2135,39 @@
         <w:t>Teridentifikasi</w:t>
       </w:r>
       <w:proofErr w:type="spellEnd"/>
+    </w:p>
+    <w:p>
+      <w:pPr>
+        <w:jc w:val="both"/>
+        <w:rPr>
+          <w:b/>
+          <w:sz w:val="28"/>
+          <w:szCs w:val="28"/>
+          <w:lang w:val="id-ID"/>
+        </w:rPr>
+      </w:pPr>
+    </w:p>
+    <w:p>
+      <w:pPr>
+        <w:jc w:val="both"/>
+        <w:rPr>
+          <w:b/>
+          <w:sz w:val="28"/>
+          <w:szCs w:val="28"/>
+          <w:lang w:val="id-ID"/>
+        </w:rPr>
+      </w:pPr>
+    </w:p>
+    <w:p>
+      <w:pPr>
+        <w:jc w:val="both"/>
+        <w:rPr>
+          <w:b/>
+          <w:sz w:val="28"/>
+          <w:szCs w:val="28"/>
+          <w:lang w:val="id-ID"/>
+        </w:rPr>
+      </w:pPr>
     </w:p>
     <w:p>
       <w:pPr>
@@ -2069,7 +2213,6 @@
           <w:sz w:val="28"/>
           <w:szCs w:val="28"/>
         </w:rPr>
-        <w:lastRenderedPageBreak/>
         <w:t>Permasalahan</w:t>
       </w:r>
       <w:proofErr w:type="spellEnd"/>
@@ -2315,6 +2458,7 @@
         <w:rPr>
           <w:sz w:val="28"/>
           <w:szCs w:val="28"/>
+          <w:lang w:val="id-ID"/>
         </w:rPr>
       </w:pPr>
       <w:proofErr w:type="spellStart"/>
@@ -2644,247 +2788,16 @@
         <w:rPr>
           <w:sz w:val="28"/>
           <w:szCs w:val="28"/>
-        </w:rPr>
-      </w:pPr>
-      <w:proofErr w:type="spellStart"/>
-      <w:r>
-        <w:rPr>
-          <w:sz w:val="28"/>
-          <w:szCs w:val="28"/>
-        </w:rPr>
-        <w:t>Permasalahan</w:t>
-      </w:r>
-      <w:proofErr w:type="spellEnd"/>
-      <w:r>
-        <w:rPr>
-          <w:sz w:val="28"/>
-          <w:szCs w:val="28"/>
-        </w:rPr>
-        <w:t xml:space="preserve"> </w:t>
-      </w:r>
-      <w:proofErr w:type="spellStart"/>
-      <w:r>
-        <w:rPr>
-          <w:sz w:val="28"/>
-          <w:szCs w:val="28"/>
-        </w:rPr>
-        <w:t>lokasi</w:t>
-      </w:r>
-      <w:proofErr w:type="spellEnd"/>
-      <w:r>
-        <w:rPr>
-          <w:sz w:val="28"/>
-          <w:szCs w:val="28"/>
-        </w:rPr>
-        <w:t xml:space="preserve">, </w:t>
-      </w:r>
-      <w:proofErr w:type="spellStart"/>
-      <w:r>
-        <w:rPr>
-          <w:sz w:val="28"/>
-          <w:szCs w:val="28"/>
-        </w:rPr>
-        <w:t>karena</w:t>
-      </w:r>
-      <w:proofErr w:type="spellEnd"/>
-      <w:r>
-        <w:rPr>
-          <w:sz w:val="28"/>
-          <w:szCs w:val="28"/>
-        </w:rPr>
-        <w:t xml:space="preserve"> </w:t>
-      </w:r>
-      <w:proofErr w:type="spellStart"/>
-      <w:r>
-        <w:rPr>
-          <w:sz w:val="28"/>
-          <w:szCs w:val="28"/>
-        </w:rPr>
-        <w:t>sumber</w:t>
-      </w:r>
-      <w:proofErr w:type="spellEnd"/>
-      <w:r>
-        <w:rPr>
-          <w:sz w:val="28"/>
-          <w:szCs w:val="28"/>
-        </w:rPr>
-        <w:t xml:space="preserve"> </w:t>
-      </w:r>
-      <w:proofErr w:type="spellStart"/>
-      <w:r>
-        <w:rPr>
-          <w:sz w:val="28"/>
-          <w:szCs w:val="28"/>
-        </w:rPr>
-        <w:t>daya</w:t>
-      </w:r>
-      <w:proofErr w:type="spellEnd"/>
-      <w:r>
-        <w:rPr>
-          <w:sz w:val="28"/>
-          <w:szCs w:val="28"/>
-        </w:rPr>
-        <w:t xml:space="preserve"> </w:t>
-      </w:r>
-      <w:proofErr w:type="spellStart"/>
-      <w:r>
-        <w:rPr>
-          <w:sz w:val="28"/>
-          <w:szCs w:val="28"/>
-        </w:rPr>
-        <w:t>manusia</w:t>
-      </w:r>
-      <w:proofErr w:type="spellEnd"/>
-      <w:r>
-        <w:rPr>
-          <w:sz w:val="28"/>
-          <w:szCs w:val="28"/>
-        </w:rPr>
-        <w:t xml:space="preserve"> (handyman), </w:t>
-      </w:r>
-      <w:proofErr w:type="spellStart"/>
-      <w:r>
-        <w:rPr>
-          <w:sz w:val="28"/>
-          <w:szCs w:val="28"/>
-        </w:rPr>
-        <w:t>masih</w:t>
-      </w:r>
-      <w:proofErr w:type="spellEnd"/>
-      <w:r>
-        <w:rPr>
-          <w:sz w:val="28"/>
-          <w:szCs w:val="28"/>
-        </w:rPr>
-        <w:t xml:space="preserve"> </w:t>
-      </w:r>
-      <w:proofErr w:type="spellStart"/>
-      <w:r>
-        <w:rPr>
-          <w:sz w:val="28"/>
-          <w:szCs w:val="28"/>
-        </w:rPr>
-        <w:t>terbatas</w:t>
-      </w:r>
-      <w:proofErr w:type="spellEnd"/>
-      <w:r>
-        <w:rPr>
-          <w:sz w:val="28"/>
-          <w:szCs w:val="28"/>
-        </w:rPr>
-        <w:t xml:space="preserve">, </w:t>
-      </w:r>
-      <w:proofErr w:type="spellStart"/>
-      <w:r>
-        <w:rPr>
-          <w:sz w:val="28"/>
-          <w:szCs w:val="28"/>
-        </w:rPr>
-        <w:t>sehingga</w:t>
-      </w:r>
-      <w:proofErr w:type="spellEnd"/>
-      <w:r>
-        <w:rPr>
-          <w:sz w:val="28"/>
-          <w:szCs w:val="28"/>
-        </w:rPr>
-        <w:t xml:space="preserve"> </w:t>
-      </w:r>
-      <w:proofErr w:type="spellStart"/>
-      <w:r>
-        <w:rPr>
-          <w:sz w:val="28"/>
-          <w:szCs w:val="28"/>
-        </w:rPr>
-        <w:t>tidak</w:t>
-      </w:r>
-      <w:proofErr w:type="spellEnd"/>
-      <w:r>
-        <w:rPr>
-          <w:sz w:val="28"/>
-          <w:szCs w:val="28"/>
-        </w:rPr>
-        <w:t xml:space="preserve"> </w:t>
-      </w:r>
-      <w:proofErr w:type="spellStart"/>
-      <w:r>
-        <w:rPr>
-          <w:sz w:val="28"/>
-          <w:szCs w:val="28"/>
-        </w:rPr>
-        <w:t>dapat</w:t>
-      </w:r>
-      <w:proofErr w:type="spellEnd"/>
-      <w:r>
-        <w:rPr>
-          <w:sz w:val="28"/>
-          <w:szCs w:val="28"/>
-        </w:rPr>
-        <w:t xml:space="preserve"> </w:t>
-      </w:r>
-      <w:proofErr w:type="spellStart"/>
-      <w:r>
-        <w:rPr>
-          <w:sz w:val="28"/>
-          <w:szCs w:val="28"/>
-        </w:rPr>
-        <w:t>mencakup</w:t>
-      </w:r>
-      <w:proofErr w:type="spellEnd"/>
-      <w:r>
-        <w:rPr>
-          <w:sz w:val="28"/>
-          <w:szCs w:val="28"/>
-        </w:rPr>
-        <w:t xml:space="preserve"> </w:t>
-      </w:r>
-      <w:proofErr w:type="spellStart"/>
-      <w:r>
-        <w:rPr>
-          <w:sz w:val="28"/>
-          <w:szCs w:val="28"/>
-        </w:rPr>
-        <w:t>daerah</w:t>
-      </w:r>
-      <w:proofErr w:type="spellEnd"/>
-      <w:r>
-        <w:rPr>
-          <w:sz w:val="28"/>
-          <w:szCs w:val="28"/>
-        </w:rPr>
-        <w:t xml:space="preserve"> </w:t>
-      </w:r>
-      <w:proofErr w:type="spellStart"/>
-      <w:r>
-        <w:rPr>
-          <w:sz w:val="28"/>
-          <w:szCs w:val="28"/>
-        </w:rPr>
-        <w:t>kerja</w:t>
-      </w:r>
-      <w:proofErr w:type="spellEnd"/>
-      <w:r>
-        <w:rPr>
-          <w:sz w:val="28"/>
-          <w:szCs w:val="28"/>
-        </w:rPr>
-        <w:t xml:space="preserve"> yang </w:t>
-      </w:r>
-      <w:proofErr w:type="spellStart"/>
-      <w:r>
-        <w:rPr>
-          <w:sz w:val="28"/>
-          <w:szCs w:val="28"/>
-        </w:rPr>
-        <w:t>luas</w:t>
-      </w:r>
-      <w:proofErr w:type="spellEnd"/>
-      <w:r>
-        <w:rPr>
-          <w:sz w:val="28"/>
-          <w:szCs w:val="28"/>
-        </w:rPr>
-        <w:t>.</w:t>
+          <w:lang w:val="id-ID"/>
+        </w:rPr>
+      </w:pPr>
+      <w:r>
+        <w:rPr>
+          <w:sz w:val="28"/>
+          <w:szCs w:val="28"/>
+          <w:lang w:val="id-ID"/>
+        </w:rPr>
+        <w:t>Ada anggota yang tidak mengerjakan tugas yang diberikan sehingga menghambat jalannya project</w:t>
       </w:r>
     </w:p>
     <w:p>
@@ -2895,489 +2808,16 @@
         <w:rPr>
           <w:sz w:val="28"/>
           <w:szCs w:val="28"/>
-        </w:rPr>
-      </w:pPr>
-      <w:proofErr w:type="spellStart"/>
-      <w:r>
-        <w:rPr>
-          <w:sz w:val="28"/>
-          <w:szCs w:val="28"/>
-        </w:rPr>
-        <w:t>Solusi</w:t>
-      </w:r>
-      <w:proofErr w:type="spellEnd"/>
-      <w:r>
-        <w:rPr>
-          <w:sz w:val="28"/>
-          <w:szCs w:val="28"/>
-        </w:rPr>
-        <w:t xml:space="preserve">: </w:t>
-      </w:r>
-      <w:proofErr w:type="spellStart"/>
-      <w:r>
-        <w:rPr>
-          <w:sz w:val="28"/>
-          <w:szCs w:val="28"/>
-        </w:rPr>
-        <w:t>Untuk</w:t>
-      </w:r>
-      <w:proofErr w:type="spellEnd"/>
-      <w:r>
-        <w:rPr>
-          <w:sz w:val="28"/>
-          <w:szCs w:val="28"/>
-        </w:rPr>
-        <w:t xml:space="preserve"> kali </w:t>
-      </w:r>
-      <w:proofErr w:type="spellStart"/>
-      <w:r>
-        <w:rPr>
-          <w:sz w:val="28"/>
-          <w:szCs w:val="28"/>
-        </w:rPr>
-        <w:t>ini</w:t>
-      </w:r>
-      <w:proofErr w:type="spellEnd"/>
-      <w:r>
-        <w:rPr>
-          <w:sz w:val="28"/>
-          <w:szCs w:val="28"/>
-        </w:rPr>
-        <w:t xml:space="preserve"> kami </w:t>
-      </w:r>
-      <w:proofErr w:type="spellStart"/>
-      <w:proofErr w:type="gramStart"/>
-      <w:r>
-        <w:rPr>
-          <w:sz w:val="28"/>
-          <w:szCs w:val="28"/>
-        </w:rPr>
-        <w:t>akan</w:t>
-      </w:r>
-      <w:proofErr w:type="spellEnd"/>
-      <w:proofErr w:type="gramEnd"/>
-      <w:r>
-        <w:rPr>
-          <w:sz w:val="28"/>
-          <w:szCs w:val="28"/>
-        </w:rPr>
-        <w:t xml:space="preserve"> </w:t>
-      </w:r>
-      <w:proofErr w:type="spellStart"/>
-      <w:r>
-        <w:rPr>
-          <w:sz w:val="28"/>
-          <w:szCs w:val="28"/>
-        </w:rPr>
-        <w:t>membuat</w:t>
-      </w:r>
-      <w:proofErr w:type="spellEnd"/>
-      <w:r>
-        <w:rPr>
-          <w:sz w:val="28"/>
-          <w:szCs w:val="28"/>
-        </w:rPr>
-        <w:t xml:space="preserve"> </w:t>
-      </w:r>
-      <w:proofErr w:type="spellStart"/>
-      <w:r>
-        <w:rPr>
-          <w:sz w:val="28"/>
-          <w:szCs w:val="28"/>
-        </w:rPr>
-        <w:t>aplikasi</w:t>
-      </w:r>
-      <w:proofErr w:type="spellEnd"/>
-      <w:r>
-        <w:rPr>
-          <w:sz w:val="28"/>
-          <w:szCs w:val="28"/>
-        </w:rPr>
-        <w:t xml:space="preserve"> </w:t>
-      </w:r>
-      <w:proofErr w:type="spellStart"/>
-      <w:r>
-        <w:rPr>
-          <w:sz w:val="28"/>
-          <w:szCs w:val="28"/>
-        </w:rPr>
-        <w:t>dalam</w:t>
-      </w:r>
-      <w:proofErr w:type="spellEnd"/>
-      <w:r>
-        <w:rPr>
-          <w:sz w:val="28"/>
-          <w:szCs w:val="28"/>
-        </w:rPr>
-        <w:t xml:space="preserve"> </w:t>
-      </w:r>
-      <w:proofErr w:type="spellStart"/>
-      <w:r>
-        <w:rPr>
-          <w:sz w:val="28"/>
-          <w:szCs w:val="28"/>
-        </w:rPr>
-        <w:t>lingkup</w:t>
-      </w:r>
-      <w:proofErr w:type="spellEnd"/>
-      <w:r>
-        <w:rPr>
-          <w:sz w:val="28"/>
-          <w:szCs w:val="28"/>
-        </w:rPr>
-        <w:t xml:space="preserve"> </w:t>
-      </w:r>
-      <w:proofErr w:type="spellStart"/>
-      <w:r>
-        <w:rPr>
-          <w:sz w:val="28"/>
-          <w:szCs w:val="28"/>
-        </w:rPr>
-        <w:t>kecil</w:t>
-      </w:r>
-      <w:proofErr w:type="spellEnd"/>
-      <w:r>
-        <w:rPr>
-          <w:sz w:val="28"/>
-          <w:szCs w:val="28"/>
-        </w:rPr>
-        <w:t xml:space="preserve">. </w:t>
-      </w:r>
-      <w:proofErr w:type="spellStart"/>
-      <w:proofErr w:type="gramStart"/>
-      <w:r>
-        <w:rPr>
-          <w:sz w:val="28"/>
-          <w:szCs w:val="28"/>
-        </w:rPr>
-        <w:t>Misalkan</w:t>
-      </w:r>
-      <w:proofErr w:type="spellEnd"/>
-      <w:r>
-        <w:rPr>
-          <w:sz w:val="28"/>
-          <w:szCs w:val="28"/>
-        </w:rPr>
-        <w:t xml:space="preserve"> </w:t>
-      </w:r>
-      <w:proofErr w:type="spellStart"/>
-      <w:r>
-        <w:rPr>
-          <w:sz w:val="28"/>
-          <w:szCs w:val="28"/>
-        </w:rPr>
-        <w:t>hanya</w:t>
-      </w:r>
-      <w:proofErr w:type="spellEnd"/>
-      <w:r>
-        <w:rPr>
-          <w:sz w:val="28"/>
-          <w:szCs w:val="28"/>
-        </w:rPr>
-        <w:t xml:space="preserve"> </w:t>
-      </w:r>
-      <w:proofErr w:type="spellStart"/>
-      <w:r>
-        <w:rPr>
-          <w:sz w:val="28"/>
-          <w:szCs w:val="28"/>
-        </w:rPr>
-        <w:t>disuatu</w:t>
-      </w:r>
-      <w:proofErr w:type="spellEnd"/>
-      <w:r>
-        <w:rPr>
-          <w:sz w:val="28"/>
-          <w:szCs w:val="28"/>
-        </w:rPr>
-        <w:t xml:space="preserve"> </w:t>
-      </w:r>
-      <w:proofErr w:type="spellStart"/>
-      <w:r>
-        <w:rPr>
-          <w:sz w:val="28"/>
-          <w:szCs w:val="28"/>
-        </w:rPr>
-        <w:t>daerah</w:t>
-      </w:r>
-      <w:proofErr w:type="spellEnd"/>
-      <w:r>
-        <w:rPr>
-          <w:sz w:val="28"/>
-          <w:szCs w:val="28"/>
-        </w:rPr>
-        <w:t xml:space="preserve"> </w:t>
-      </w:r>
-      <w:proofErr w:type="spellStart"/>
-      <w:r>
-        <w:rPr>
-          <w:sz w:val="28"/>
-          <w:szCs w:val="28"/>
-        </w:rPr>
-        <w:t>sehingga</w:t>
-      </w:r>
-      <w:proofErr w:type="spellEnd"/>
-      <w:r>
-        <w:rPr>
-          <w:sz w:val="28"/>
-          <w:szCs w:val="28"/>
-        </w:rPr>
-        <w:t xml:space="preserve"> </w:t>
-      </w:r>
-      <w:proofErr w:type="spellStart"/>
-      <w:r>
-        <w:rPr>
-          <w:sz w:val="28"/>
-          <w:szCs w:val="28"/>
-        </w:rPr>
-        <w:t>pendataan</w:t>
-      </w:r>
-      <w:proofErr w:type="spellEnd"/>
-      <w:r>
-        <w:rPr>
-          <w:sz w:val="28"/>
-          <w:szCs w:val="28"/>
-        </w:rPr>
-        <w:t xml:space="preserve"> </w:t>
-      </w:r>
-      <w:proofErr w:type="spellStart"/>
-      <w:r>
-        <w:rPr>
-          <w:sz w:val="28"/>
-          <w:szCs w:val="28"/>
-        </w:rPr>
-        <w:t>pekerja</w:t>
-      </w:r>
-      <w:proofErr w:type="spellEnd"/>
-      <w:r>
-        <w:rPr>
-          <w:sz w:val="28"/>
-          <w:szCs w:val="28"/>
-        </w:rPr>
-        <w:t xml:space="preserve"> </w:t>
-      </w:r>
-      <w:proofErr w:type="spellStart"/>
-      <w:r>
-        <w:rPr>
-          <w:sz w:val="28"/>
-          <w:szCs w:val="28"/>
-        </w:rPr>
-        <w:t>tidak</w:t>
-      </w:r>
-      <w:proofErr w:type="spellEnd"/>
-      <w:r>
-        <w:rPr>
-          <w:sz w:val="28"/>
-          <w:szCs w:val="28"/>
-        </w:rPr>
-        <w:t xml:space="preserve"> </w:t>
-      </w:r>
-      <w:proofErr w:type="spellStart"/>
-      <w:r>
-        <w:rPr>
-          <w:sz w:val="28"/>
-          <w:szCs w:val="28"/>
-        </w:rPr>
-        <w:t>sulit</w:t>
-      </w:r>
-      <w:proofErr w:type="spellEnd"/>
-      <w:r>
-        <w:rPr>
-          <w:sz w:val="28"/>
-          <w:szCs w:val="28"/>
-        </w:rPr>
-        <w:t xml:space="preserve"> </w:t>
-      </w:r>
-      <w:proofErr w:type="spellStart"/>
-      <w:r>
-        <w:rPr>
-          <w:sz w:val="28"/>
-          <w:szCs w:val="28"/>
-        </w:rPr>
-        <w:t>dan</w:t>
-      </w:r>
-      <w:proofErr w:type="spellEnd"/>
-      <w:r>
-        <w:rPr>
-          <w:sz w:val="28"/>
-          <w:szCs w:val="28"/>
-        </w:rPr>
-        <w:t xml:space="preserve"> </w:t>
-      </w:r>
-      <w:proofErr w:type="spellStart"/>
-      <w:r>
-        <w:rPr>
-          <w:sz w:val="28"/>
-          <w:szCs w:val="28"/>
-        </w:rPr>
-        <w:t>tidak</w:t>
-      </w:r>
-      <w:proofErr w:type="spellEnd"/>
-      <w:r>
-        <w:rPr>
-          <w:sz w:val="28"/>
-          <w:szCs w:val="28"/>
-        </w:rPr>
-        <w:t xml:space="preserve"> </w:t>
-      </w:r>
-      <w:proofErr w:type="spellStart"/>
-      <w:r>
-        <w:rPr>
-          <w:sz w:val="28"/>
-          <w:szCs w:val="28"/>
-        </w:rPr>
-        <w:t>terlalu</w:t>
-      </w:r>
-      <w:proofErr w:type="spellEnd"/>
-      <w:r>
-        <w:rPr>
-          <w:sz w:val="28"/>
-          <w:szCs w:val="28"/>
-        </w:rPr>
-        <w:t xml:space="preserve"> </w:t>
-      </w:r>
-      <w:proofErr w:type="spellStart"/>
-      <w:r>
-        <w:rPr>
-          <w:sz w:val="28"/>
-          <w:szCs w:val="28"/>
-        </w:rPr>
-        <w:t>banyak</w:t>
-      </w:r>
-      <w:proofErr w:type="spellEnd"/>
-      <w:r>
-        <w:rPr>
-          <w:sz w:val="28"/>
-          <w:szCs w:val="28"/>
-        </w:rPr>
-        <w:t>.</w:t>
-      </w:r>
-      <w:proofErr w:type="gramEnd"/>
-    </w:p>
-    <w:p>
-      <w:pPr>
-        <w:pStyle w:val="ListParagraph"/>
-        <w:numPr>
-          <w:ilvl w:val="0"/>
-          <w:numId w:val="3"/>
-        </w:numPr>
-        <w:jc w:val="both"/>
-        <w:rPr>
-          <w:sz w:val="28"/>
-          <w:szCs w:val="28"/>
-        </w:rPr>
-      </w:pPr>
-      <w:proofErr w:type="spellStart"/>
-      <w:r>
-        <w:rPr>
-          <w:sz w:val="28"/>
-          <w:szCs w:val="28"/>
-        </w:rPr>
-        <w:t>Permasalahan</w:t>
-      </w:r>
-      <w:proofErr w:type="spellEnd"/>
-      <w:r>
-        <w:rPr>
-          <w:sz w:val="28"/>
-          <w:szCs w:val="28"/>
-        </w:rPr>
-        <w:t xml:space="preserve"> </w:t>
-      </w:r>
-      <w:proofErr w:type="spellStart"/>
-      <w:r>
-        <w:rPr>
-          <w:sz w:val="28"/>
-          <w:szCs w:val="28"/>
-        </w:rPr>
-        <w:t>pekerja</w:t>
-      </w:r>
-      <w:proofErr w:type="spellEnd"/>
-      <w:r>
-        <w:rPr>
-          <w:sz w:val="28"/>
-          <w:szCs w:val="28"/>
-        </w:rPr>
-        <w:t xml:space="preserve">, </w:t>
-      </w:r>
-      <w:proofErr w:type="spellStart"/>
-      <w:r>
-        <w:rPr>
-          <w:sz w:val="28"/>
-          <w:szCs w:val="28"/>
-        </w:rPr>
-        <w:t>karena</w:t>
-      </w:r>
-      <w:proofErr w:type="spellEnd"/>
-      <w:r>
-        <w:rPr>
-          <w:sz w:val="28"/>
-          <w:szCs w:val="28"/>
-        </w:rPr>
-        <w:t xml:space="preserve"> skill </w:t>
-      </w:r>
-      <w:proofErr w:type="spellStart"/>
-      <w:r>
-        <w:rPr>
-          <w:sz w:val="28"/>
-          <w:szCs w:val="28"/>
-        </w:rPr>
-        <w:t>pekerja</w:t>
-      </w:r>
-      <w:proofErr w:type="spellEnd"/>
-      <w:r>
-        <w:rPr>
-          <w:sz w:val="28"/>
-          <w:szCs w:val="28"/>
-        </w:rPr>
-        <w:t xml:space="preserve"> </w:t>
-      </w:r>
-      <w:proofErr w:type="spellStart"/>
-      <w:r>
-        <w:rPr>
-          <w:sz w:val="28"/>
-          <w:szCs w:val="28"/>
-        </w:rPr>
-        <w:t>belum</w:t>
-      </w:r>
-      <w:proofErr w:type="spellEnd"/>
-      <w:r>
-        <w:rPr>
-          <w:sz w:val="28"/>
-          <w:szCs w:val="28"/>
-        </w:rPr>
-        <w:t xml:space="preserve"> </w:t>
-      </w:r>
-      <w:proofErr w:type="spellStart"/>
-      <w:r>
-        <w:rPr>
-          <w:sz w:val="28"/>
-          <w:szCs w:val="28"/>
-        </w:rPr>
-        <w:t>tentu</w:t>
-      </w:r>
-      <w:proofErr w:type="spellEnd"/>
-      <w:r>
-        <w:rPr>
-          <w:sz w:val="28"/>
-          <w:szCs w:val="28"/>
-        </w:rPr>
-        <w:t xml:space="preserve"> </w:t>
-      </w:r>
-      <w:proofErr w:type="spellStart"/>
-      <w:r>
-        <w:rPr>
-          <w:sz w:val="28"/>
-          <w:szCs w:val="28"/>
-        </w:rPr>
-        <w:t>bagus</w:t>
-      </w:r>
-      <w:proofErr w:type="spellEnd"/>
-      <w:r>
-        <w:rPr>
-          <w:sz w:val="28"/>
-          <w:szCs w:val="28"/>
-        </w:rPr>
-        <w:t>.</w:t>
+          <w:lang w:val="id-ID"/>
+        </w:rPr>
+      </w:pPr>
+      <w:r>
+        <w:rPr>
+          <w:sz w:val="28"/>
+          <w:szCs w:val="28"/>
+          <w:lang w:val="id-ID"/>
+        </w:rPr>
+        <w:t>Solusi:</w:t>
       </w:r>
     </w:p>
     <w:p>
@@ -3391,257 +2831,29 @@
           <w:lang w:val="id-ID"/>
         </w:rPr>
       </w:pPr>
-      <w:proofErr w:type="spellStart"/>
-      <w:r>
-        <w:rPr>
-          <w:sz w:val="28"/>
-          <w:szCs w:val="28"/>
-        </w:rPr>
-        <w:t>Solusi</w:t>
-      </w:r>
-      <w:proofErr w:type="spellEnd"/>
-      <w:r>
-        <w:rPr>
-          <w:sz w:val="28"/>
-          <w:szCs w:val="28"/>
-        </w:rPr>
-        <w:t xml:space="preserve">: </w:t>
-      </w:r>
-      <w:r>
-        <w:rPr>
-          <w:sz w:val="28"/>
-          <w:szCs w:val="28"/>
-          <w:lang w:val="id-ID"/>
-        </w:rPr>
-        <w:t xml:space="preserve">Melakukan seleksi terhadap tukang yang </w:t>
-      </w:r>
-      <w:proofErr w:type="gramStart"/>
-      <w:r>
-        <w:rPr>
-          <w:sz w:val="28"/>
-          <w:szCs w:val="28"/>
-          <w:lang w:val="id-ID"/>
-        </w:rPr>
-        <w:t>akan</w:t>
-      </w:r>
-      <w:proofErr w:type="gramEnd"/>
-      <w:r>
-        <w:rPr>
-          <w:sz w:val="28"/>
-          <w:szCs w:val="28"/>
-          <w:lang w:val="id-ID"/>
-        </w:rPr>
-        <w:t xml:space="preserve"> kita daftarkan ke dalam aplikasi.</w:t>
-      </w:r>
+      <w:bookmarkStart w:id="0" w:name="_GoBack"/>
+      <w:bookmarkEnd w:id="0"/>
     </w:p>
     <w:p>
       <w:pPr>
         <w:pStyle w:val="ListParagraph"/>
-        <w:numPr>
-          <w:ilvl w:val="0"/>
-          <w:numId w:val="3"/>
-        </w:numPr>
         <w:jc w:val="both"/>
         <w:rPr>
           <w:sz w:val="28"/>
           <w:szCs w:val="28"/>
-        </w:rPr>
-      </w:pPr>
-      <w:proofErr w:type="spellStart"/>
-      <w:r>
-        <w:rPr>
-          <w:sz w:val="28"/>
-          <w:szCs w:val="28"/>
-        </w:rPr>
-        <w:t>Permasalah</w:t>
-      </w:r>
-      <w:proofErr w:type="spellEnd"/>
-      <w:r>
-        <w:rPr>
-          <w:sz w:val="28"/>
-          <w:szCs w:val="28"/>
           <w:lang w:val="id-ID"/>
         </w:rPr>
-        <w:t>a</w:t>
-      </w:r>
-      <w:r>
-        <w:rPr>
-          <w:sz w:val="28"/>
-          <w:szCs w:val="28"/>
-        </w:rPr>
-        <w:t xml:space="preserve">n </w:t>
-      </w:r>
-      <w:proofErr w:type="spellStart"/>
-      <w:r>
-        <w:rPr>
-          <w:sz w:val="28"/>
-          <w:szCs w:val="28"/>
-        </w:rPr>
-        <w:t>pengguna</w:t>
-      </w:r>
-      <w:proofErr w:type="spellEnd"/>
-      <w:r>
-        <w:rPr>
-          <w:sz w:val="28"/>
-          <w:szCs w:val="28"/>
-        </w:rPr>
-        <w:t xml:space="preserve">, </w:t>
-      </w:r>
-      <w:proofErr w:type="spellStart"/>
-      <w:r>
-        <w:rPr>
-          <w:sz w:val="28"/>
-          <w:szCs w:val="28"/>
-        </w:rPr>
-        <w:t>belum</w:t>
-      </w:r>
-      <w:proofErr w:type="spellEnd"/>
-      <w:r>
-        <w:rPr>
-          <w:sz w:val="28"/>
-          <w:szCs w:val="28"/>
-        </w:rPr>
-        <w:t xml:space="preserve"> </w:t>
-      </w:r>
-      <w:proofErr w:type="spellStart"/>
-      <w:r>
-        <w:rPr>
-          <w:sz w:val="28"/>
-          <w:szCs w:val="28"/>
-        </w:rPr>
-        <w:t>tentu</w:t>
-      </w:r>
-      <w:proofErr w:type="spellEnd"/>
-      <w:r>
-        <w:rPr>
-          <w:sz w:val="28"/>
-          <w:szCs w:val="28"/>
-        </w:rPr>
-        <w:t xml:space="preserve"> </w:t>
-      </w:r>
-      <w:proofErr w:type="spellStart"/>
-      <w:r>
-        <w:rPr>
-          <w:sz w:val="28"/>
-          <w:szCs w:val="28"/>
-        </w:rPr>
-        <w:t>mendapatkan</w:t>
-      </w:r>
-      <w:proofErr w:type="spellEnd"/>
-      <w:r>
-        <w:rPr>
-          <w:sz w:val="28"/>
-          <w:szCs w:val="28"/>
-        </w:rPr>
-        <w:t xml:space="preserve"> </w:t>
-      </w:r>
-      <w:proofErr w:type="spellStart"/>
-      <w:r>
-        <w:rPr>
-          <w:sz w:val="28"/>
-          <w:szCs w:val="28"/>
-        </w:rPr>
-        <w:t>pekerja</w:t>
-      </w:r>
-      <w:proofErr w:type="spellEnd"/>
-      <w:r>
-        <w:rPr>
-          <w:sz w:val="28"/>
-          <w:szCs w:val="28"/>
-        </w:rPr>
-        <w:t xml:space="preserve"> yang </w:t>
-      </w:r>
-      <w:proofErr w:type="spellStart"/>
-      <w:r>
-        <w:rPr>
-          <w:sz w:val="28"/>
-          <w:szCs w:val="28"/>
-        </w:rPr>
-        <w:t>sesuai</w:t>
-      </w:r>
-      <w:proofErr w:type="spellEnd"/>
-      <w:r>
-        <w:rPr>
-          <w:sz w:val="28"/>
-          <w:szCs w:val="28"/>
-        </w:rPr>
-        <w:t xml:space="preserve"> </w:t>
-      </w:r>
-      <w:proofErr w:type="spellStart"/>
-      <w:r>
-        <w:rPr>
-          <w:sz w:val="28"/>
-          <w:szCs w:val="28"/>
-        </w:rPr>
-        <w:t>dengan</w:t>
-      </w:r>
-      <w:proofErr w:type="spellEnd"/>
-      <w:r>
-        <w:rPr>
-          <w:sz w:val="28"/>
-          <w:szCs w:val="28"/>
-        </w:rPr>
-        <w:t xml:space="preserve"> </w:t>
-      </w:r>
-      <w:r>
-        <w:rPr>
-          <w:sz w:val="28"/>
-          <w:szCs w:val="28"/>
-          <w:lang w:val="id-ID"/>
-        </w:rPr>
-        <w:t>skill yang dibutuhkan</w:t>
-      </w:r>
-      <w:r>
-        <w:rPr>
-          <w:sz w:val="28"/>
-          <w:szCs w:val="28"/>
-        </w:rPr>
-        <w:t>.</w:t>
-      </w:r>
+      </w:pPr>
     </w:p>
     <w:p>
       <w:pPr>
         <w:pStyle w:val="ListParagraph"/>
-        <w:ind w:left="1494"/>
+        <w:ind w:left="1440"/>
         <w:jc w:val="both"/>
         <w:rPr>
           <w:sz w:val="28"/>
           <w:szCs w:val="28"/>
-        </w:rPr>
-      </w:pPr>
-      <w:r>
-        <w:rPr>
-          <w:sz w:val="28"/>
-          <w:szCs w:val="28"/>
           <w:lang w:val="id-ID"/>
-        </w:rPr>
-        <w:t xml:space="preserve">Solusi: Membuat fitur yang dapat memperlihatkan skill dari tukang tersebut dalam bentuk </w:t>
-      </w:r>
-      <w:r>
-        <w:rPr>
-          <w:i/>
-          <w:sz w:val="28"/>
-          <w:szCs w:val="28"/>
-          <w:lang w:val="id-ID"/>
-        </w:rPr>
-        <w:t>tags</w:t>
-      </w:r>
-      <w:r>
-        <w:rPr>
-          <w:sz w:val="28"/>
-          <w:szCs w:val="28"/>
-          <w:lang w:val="id-ID"/>
-        </w:rPr>
-        <w:t xml:space="preserve">. </w:t>
-      </w:r>
-    </w:p>
-    <w:p>
-      <w:pPr>
-        <w:ind w:left="1134"/>
-        <w:jc w:val="both"/>
-        <w:rPr>
-          <w:sz w:val="28"/>
-          <w:szCs w:val="28"/>
         </w:rPr>
       </w:pPr>
     </w:p>
@@ -4909,7 +4121,6 @@
           <w:szCs w:val="28"/>
           <w:lang w:val="id-ID"/>
         </w:rPr>
-        <w:lastRenderedPageBreak/>
         <w:t>Solusi: Kami akan mempromosikan aplikasi ini secara langsung kepada target pengguna kami.</w:t>
       </w:r>
     </w:p>
@@ -5103,6 +4314,7 @@
           <w:szCs w:val="28"/>
           <w:lang w:val="id-ID"/>
         </w:rPr>
+        <w:lastRenderedPageBreak/>
         <w:t>Solusi: Memperluas jangkauan aplikasi sehingga makin banyak user yang dapat menggunakan aplikasi ini dan juga memperbanyak variasi jasa  yang ditawarkan.</w:t>
       </w:r>
     </w:p>
@@ -5229,7 +4441,23 @@
           <w:sz w:val="28"/>
           <w:szCs w:val="28"/>
         </w:rPr>
-        <w:t xml:space="preserve"> para handyman, </w:t>
+        <w:t xml:space="preserve"> </w:t>
+      </w:r>
+      <w:proofErr w:type="spellStart"/>
+      <w:r>
+        <w:rPr>
+          <w:sz w:val="28"/>
+          <w:szCs w:val="28"/>
+        </w:rPr>
+        <w:t>para</w:t>
+      </w:r>
+      <w:proofErr w:type="spellEnd"/>
+      <w:r>
+        <w:rPr>
+          <w:sz w:val="28"/>
+          <w:szCs w:val="28"/>
+        </w:rPr>
+        <w:t xml:space="preserve"> handyman, </w:t>
       </w:r>
       <w:proofErr w:type="spellStart"/>
       <w:r>
@@ -5336,16 +4564,1055 @@
         <w:rPr>
           <w:sz w:val="28"/>
           <w:szCs w:val="28"/>
-        </w:rPr>
-      </w:pPr>
-      <w:r>
-        <w:rPr>
-          <w:sz w:val="28"/>
-          <w:szCs w:val="28"/>
           <w:lang w:val="id-ID"/>
         </w:rPr>
+      </w:pPr>
+      <w:r>
+        <w:rPr>
+          <w:sz w:val="28"/>
+          <w:szCs w:val="28"/>
+          <w:lang w:val="id-ID"/>
+        </w:rPr>
         <w:t>Solusi: Membuat halaman tutorial dalam aplikasi atau membuat video tutorial tentang cara penggunaan aplikasi.</w:t>
       </w:r>
+    </w:p>
+    <w:p>
+      <w:pPr>
+        <w:pStyle w:val="ListParagraph"/>
+        <w:numPr>
+          <w:ilvl w:val="0"/>
+          <w:numId w:val="4"/>
+        </w:numPr>
+        <w:jc w:val="both"/>
+        <w:rPr>
+          <w:sz w:val="28"/>
+          <w:szCs w:val="28"/>
+        </w:rPr>
+      </w:pPr>
+      <w:proofErr w:type="spellStart"/>
+      <w:r>
+        <w:rPr>
+          <w:sz w:val="28"/>
+          <w:szCs w:val="28"/>
+        </w:rPr>
+        <w:t>Permasalahan</w:t>
+      </w:r>
+      <w:proofErr w:type="spellEnd"/>
+      <w:r>
+        <w:rPr>
+          <w:sz w:val="28"/>
+          <w:szCs w:val="28"/>
+        </w:rPr>
+        <w:t xml:space="preserve"> </w:t>
+      </w:r>
+      <w:proofErr w:type="spellStart"/>
+      <w:r>
+        <w:rPr>
+          <w:sz w:val="28"/>
+          <w:szCs w:val="28"/>
+        </w:rPr>
+        <w:t>lokasi</w:t>
+      </w:r>
+      <w:proofErr w:type="spellEnd"/>
+      <w:r>
+        <w:rPr>
+          <w:sz w:val="28"/>
+          <w:szCs w:val="28"/>
+        </w:rPr>
+        <w:t xml:space="preserve">, </w:t>
+      </w:r>
+      <w:proofErr w:type="spellStart"/>
+      <w:r>
+        <w:rPr>
+          <w:sz w:val="28"/>
+          <w:szCs w:val="28"/>
+        </w:rPr>
+        <w:t>karena</w:t>
+      </w:r>
+      <w:proofErr w:type="spellEnd"/>
+      <w:r>
+        <w:rPr>
+          <w:sz w:val="28"/>
+          <w:szCs w:val="28"/>
+        </w:rPr>
+        <w:t xml:space="preserve"> </w:t>
+      </w:r>
+      <w:proofErr w:type="spellStart"/>
+      <w:r>
+        <w:rPr>
+          <w:sz w:val="28"/>
+          <w:szCs w:val="28"/>
+        </w:rPr>
+        <w:t>sumber</w:t>
+      </w:r>
+      <w:proofErr w:type="spellEnd"/>
+      <w:r>
+        <w:rPr>
+          <w:sz w:val="28"/>
+          <w:szCs w:val="28"/>
+        </w:rPr>
+        <w:t xml:space="preserve"> </w:t>
+      </w:r>
+      <w:proofErr w:type="spellStart"/>
+      <w:r>
+        <w:rPr>
+          <w:sz w:val="28"/>
+          <w:szCs w:val="28"/>
+        </w:rPr>
+        <w:t>daya</w:t>
+      </w:r>
+      <w:proofErr w:type="spellEnd"/>
+      <w:r>
+        <w:rPr>
+          <w:sz w:val="28"/>
+          <w:szCs w:val="28"/>
+        </w:rPr>
+        <w:t xml:space="preserve"> </w:t>
+      </w:r>
+      <w:proofErr w:type="spellStart"/>
+      <w:r>
+        <w:rPr>
+          <w:sz w:val="28"/>
+          <w:szCs w:val="28"/>
+        </w:rPr>
+        <w:t>manusia</w:t>
+      </w:r>
+      <w:proofErr w:type="spellEnd"/>
+      <w:r>
+        <w:rPr>
+          <w:sz w:val="28"/>
+          <w:szCs w:val="28"/>
+        </w:rPr>
+        <w:t xml:space="preserve"> (handyman), </w:t>
+      </w:r>
+      <w:proofErr w:type="spellStart"/>
+      <w:r>
+        <w:rPr>
+          <w:sz w:val="28"/>
+          <w:szCs w:val="28"/>
+        </w:rPr>
+        <w:t>masih</w:t>
+      </w:r>
+      <w:proofErr w:type="spellEnd"/>
+      <w:r>
+        <w:rPr>
+          <w:sz w:val="28"/>
+          <w:szCs w:val="28"/>
+        </w:rPr>
+        <w:t xml:space="preserve"> </w:t>
+      </w:r>
+      <w:proofErr w:type="spellStart"/>
+      <w:r>
+        <w:rPr>
+          <w:sz w:val="28"/>
+          <w:szCs w:val="28"/>
+        </w:rPr>
+        <w:t>terbatas</w:t>
+      </w:r>
+      <w:proofErr w:type="spellEnd"/>
+      <w:r>
+        <w:rPr>
+          <w:sz w:val="28"/>
+          <w:szCs w:val="28"/>
+        </w:rPr>
+        <w:t xml:space="preserve">, </w:t>
+      </w:r>
+      <w:proofErr w:type="spellStart"/>
+      <w:r>
+        <w:rPr>
+          <w:sz w:val="28"/>
+          <w:szCs w:val="28"/>
+        </w:rPr>
+        <w:t>sehingga</w:t>
+      </w:r>
+      <w:proofErr w:type="spellEnd"/>
+      <w:r>
+        <w:rPr>
+          <w:sz w:val="28"/>
+          <w:szCs w:val="28"/>
+        </w:rPr>
+        <w:t xml:space="preserve"> </w:t>
+      </w:r>
+      <w:proofErr w:type="spellStart"/>
+      <w:r>
+        <w:rPr>
+          <w:sz w:val="28"/>
+          <w:szCs w:val="28"/>
+        </w:rPr>
+        <w:t>tidak</w:t>
+      </w:r>
+      <w:proofErr w:type="spellEnd"/>
+      <w:r>
+        <w:rPr>
+          <w:sz w:val="28"/>
+          <w:szCs w:val="28"/>
+        </w:rPr>
+        <w:t xml:space="preserve"> </w:t>
+      </w:r>
+      <w:proofErr w:type="spellStart"/>
+      <w:r>
+        <w:rPr>
+          <w:sz w:val="28"/>
+          <w:szCs w:val="28"/>
+        </w:rPr>
+        <w:t>dapat</w:t>
+      </w:r>
+      <w:proofErr w:type="spellEnd"/>
+      <w:r>
+        <w:rPr>
+          <w:sz w:val="28"/>
+          <w:szCs w:val="28"/>
+        </w:rPr>
+        <w:t xml:space="preserve"> </w:t>
+      </w:r>
+      <w:proofErr w:type="spellStart"/>
+      <w:r>
+        <w:rPr>
+          <w:sz w:val="28"/>
+          <w:szCs w:val="28"/>
+        </w:rPr>
+        <w:t>mencakup</w:t>
+      </w:r>
+      <w:proofErr w:type="spellEnd"/>
+      <w:r>
+        <w:rPr>
+          <w:sz w:val="28"/>
+          <w:szCs w:val="28"/>
+        </w:rPr>
+        <w:t xml:space="preserve"> </w:t>
+      </w:r>
+      <w:proofErr w:type="spellStart"/>
+      <w:r>
+        <w:rPr>
+          <w:sz w:val="28"/>
+          <w:szCs w:val="28"/>
+        </w:rPr>
+        <w:t>daerah</w:t>
+      </w:r>
+      <w:proofErr w:type="spellEnd"/>
+      <w:r>
+        <w:rPr>
+          <w:sz w:val="28"/>
+          <w:szCs w:val="28"/>
+        </w:rPr>
+        <w:t xml:space="preserve"> </w:t>
+      </w:r>
+      <w:proofErr w:type="spellStart"/>
+      <w:r>
+        <w:rPr>
+          <w:sz w:val="28"/>
+          <w:szCs w:val="28"/>
+        </w:rPr>
+        <w:t>kerja</w:t>
+      </w:r>
+      <w:proofErr w:type="spellEnd"/>
+      <w:r>
+        <w:rPr>
+          <w:sz w:val="28"/>
+          <w:szCs w:val="28"/>
+        </w:rPr>
+        <w:t xml:space="preserve"> yang </w:t>
+      </w:r>
+      <w:proofErr w:type="spellStart"/>
+      <w:r>
+        <w:rPr>
+          <w:sz w:val="28"/>
+          <w:szCs w:val="28"/>
+        </w:rPr>
+        <w:t>luas</w:t>
+      </w:r>
+      <w:proofErr w:type="spellEnd"/>
+      <w:r>
+        <w:rPr>
+          <w:sz w:val="28"/>
+          <w:szCs w:val="28"/>
+        </w:rPr>
+        <w:t>.</w:t>
+      </w:r>
+    </w:p>
+    <w:p>
+      <w:pPr>
+        <w:pStyle w:val="ListParagraph"/>
+        <w:ind w:left="1494"/>
+        <w:jc w:val="both"/>
+        <w:rPr>
+          <w:sz w:val="28"/>
+          <w:szCs w:val="28"/>
+        </w:rPr>
+      </w:pPr>
+      <w:proofErr w:type="spellStart"/>
+      <w:r>
+        <w:rPr>
+          <w:sz w:val="28"/>
+          <w:szCs w:val="28"/>
+        </w:rPr>
+        <w:t>Solusi</w:t>
+      </w:r>
+      <w:proofErr w:type="spellEnd"/>
+      <w:r>
+        <w:rPr>
+          <w:sz w:val="28"/>
+          <w:szCs w:val="28"/>
+        </w:rPr>
+        <w:t xml:space="preserve">: </w:t>
+      </w:r>
+      <w:proofErr w:type="spellStart"/>
+      <w:r>
+        <w:rPr>
+          <w:sz w:val="28"/>
+          <w:szCs w:val="28"/>
+        </w:rPr>
+        <w:t>Untuk</w:t>
+      </w:r>
+      <w:proofErr w:type="spellEnd"/>
+      <w:r>
+        <w:rPr>
+          <w:sz w:val="28"/>
+          <w:szCs w:val="28"/>
+        </w:rPr>
+        <w:t xml:space="preserve"> kali </w:t>
+      </w:r>
+      <w:proofErr w:type="spellStart"/>
+      <w:r>
+        <w:rPr>
+          <w:sz w:val="28"/>
+          <w:szCs w:val="28"/>
+        </w:rPr>
+        <w:t>ini</w:t>
+      </w:r>
+      <w:proofErr w:type="spellEnd"/>
+      <w:r>
+        <w:rPr>
+          <w:sz w:val="28"/>
+          <w:szCs w:val="28"/>
+        </w:rPr>
+        <w:t xml:space="preserve"> kami </w:t>
+      </w:r>
+      <w:proofErr w:type="spellStart"/>
+      <w:proofErr w:type="gramStart"/>
+      <w:r>
+        <w:rPr>
+          <w:sz w:val="28"/>
+          <w:szCs w:val="28"/>
+        </w:rPr>
+        <w:t>akan</w:t>
+      </w:r>
+      <w:proofErr w:type="spellEnd"/>
+      <w:proofErr w:type="gramEnd"/>
+      <w:r>
+        <w:rPr>
+          <w:sz w:val="28"/>
+          <w:szCs w:val="28"/>
+        </w:rPr>
+        <w:t xml:space="preserve"> </w:t>
+      </w:r>
+      <w:proofErr w:type="spellStart"/>
+      <w:r>
+        <w:rPr>
+          <w:sz w:val="28"/>
+          <w:szCs w:val="28"/>
+        </w:rPr>
+        <w:t>membuat</w:t>
+      </w:r>
+      <w:proofErr w:type="spellEnd"/>
+      <w:r>
+        <w:rPr>
+          <w:sz w:val="28"/>
+          <w:szCs w:val="28"/>
+        </w:rPr>
+        <w:t xml:space="preserve"> </w:t>
+      </w:r>
+      <w:proofErr w:type="spellStart"/>
+      <w:r>
+        <w:rPr>
+          <w:sz w:val="28"/>
+          <w:szCs w:val="28"/>
+        </w:rPr>
+        <w:t>aplikasi</w:t>
+      </w:r>
+      <w:proofErr w:type="spellEnd"/>
+      <w:r>
+        <w:rPr>
+          <w:sz w:val="28"/>
+          <w:szCs w:val="28"/>
+        </w:rPr>
+        <w:t xml:space="preserve"> </w:t>
+      </w:r>
+      <w:proofErr w:type="spellStart"/>
+      <w:r>
+        <w:rPr>
+          <w:sz w:val="28"/>
+          <w:szCs w:val="28"/>
+        </w:rPr>
+        <w:t>dalam</w:t>
+      </w:r>
+      <w:proofErr w:type="spellEnd"/>
+      <w:r>
+        <w:rPr>
+          <w:sz w:val="28"/>
+          <w:szCs w:val="28"/>
+        </w:rPr>
+        <w:t xml:space="preserve"> </w:t>
+      </w:r>
+      <w:proofErr w:type="spellStart"/>
+      <w:r>
+        <w:rPr>
+          <w:sz w:val="28"/>
+          <w:szCs w:val="28"/>
+        </w:rPr>
+        <w:t>lingkup</w:t>
+      </w:r>
+      <w:proofErr w:type="spellEnd"/>
+      <w:r>
+        <w:rPr>
+          <w:sz w:val="28"/>
+          <w:szCs w:val="28"/>
+        </w:rPr>
+        <w:t xml:space="preserve"> </w:t>
+      </w:r>
+      <w:proofErr w:type="spellStart"/>
+      <w:r>
+        <w:rPr>
+          <w:sz w:val="28"/>
+          <w:szCs w:val="28"/>
+        </w:rPr>
+        <w:t>kecil</w:t>
+      </w:r>
+      <w:proofErr w:type="spellEnd"/>
+      <w:r>
+        <w:rPr>
+          <w:sz w:val="28"/>
+          <w:szCs w:val="28"/>
+        </w:rPr>
+        <w:t xml:space="preserve">. </w:t>
+      </w:r>
+      <w:proofErr w:type="spellStart"/>
+      <w:proofErr w:type="gramStart"/>
+      <w:r>
+        <w:rPr>
+          <w:sz w:val="28"/>
+          <w:szCs w:val="28"/>
+        </w:rPr>
+        <w:t>Misalkan</w:t>
+      </w:r>
+      <w:proofErr w:type="spellEnd"/>
+      <w:r>
+        <w:rPr>
+          <w:sz w:val="28"/>
+          <w:szCs w:val="28"/>
+        </w:rPr>
+        <w:t xml:space="preserve"> </w:t>
+      </w:r>
+      <w:proofErr w:type="spellStart"/>
+      <w:r>
+        <w:rPr>
+          <w:sz w:val="28"/>
+          <w:szCs w:val="28"/>
+        </w:rPr>
+        <w:t>hanya</w:t>
+      </w:r>
+      <w:proofErr w:type="spellEnd"/>
+      <w:r>
+        <w:rPr>
+          <w:sz w:val="28"/>
+          <w:szCs w:val="28"/>
+        </w:rPr>
+        <w:t xml:space="preserve"> </w:t>
+      </w:r>
+      <w:proofErr w:type="spellStart"/>
+      <w:r>
+        <w:rPr>
+          <w:sz w:val="28"/>
+          <w:szCs w:val="28"/>
+        </w:rPr>
+        <w:t>disuatu</w:t>
+      </w:r>
+      <w:proofErr w:type="spellEnd"/>
+      <w:r>
+        <w:rPr>
+          <w:sz w:val="28"/>
+          <w:szCs w:val="28"/>
+        </w:rPr>
+        <w:t xml:space="preserve"> </w:t>
+      </w:r>
+      <w:proofErr w:type="spellStart"/>
+      <w:r>
+        <w:rPr>
+          <w:sz w:val="28"/>
+          <w:szCs w:val="28"/>
+        </w:rPr>
+        <w:t>daerah</w:t>
+      </w:r>
+      <w:proofErr w:type="spellEnd"/>
+      <w:r>
+        <w:rPr>
+          <w:sz w:val="28"/>
+          <w:szCs w:val="28"/>
+        </w:rPr>
+        <w:t xml:space="preserve"> </w:t>
+      </w:r>
+      <w:proofErr w:type="spellStart"/>
+      <w:r>
+        <w:rPr>
+          <w:sz w:val="28"/>
+          <w:szCs w:val="28"/>
+        </w:rPr>
+        <w:t>sehingga</w:t>
+      </w:r>
+      <w:proofErr w:type="spellEnd"/>
+      <w:r>
+        <w:rPr>
+          <w:sz w:val="28"/>
+          <w:szCs w:val="28"/>
+        </w:rPr>
+        <w:t xml:space="preserve"> </w:t>
+      </w:r>
+      <w:proofErr w:type="spellStart"/>
+      <w:r>
+        <w:rPr>
+          <w:sz w:val="28"/>
+          <w:szCs w:val="28"/>
+        </w:rPr>
+        <w:t>pendataan</w:t>
+      </w:r>
+      <w:proofErr w:type="spellEnd"/>
+      <w:r>
+        <w:rPr>
+          <w:sz w:val="28"/>
+          <w:szCs w:val="28"/>
+        </w:rPr>
+        <w:t xml:space="preserve"> </w:t>
+      </w:r>
+      <w:proofErr w:type="spellStart"/>
+      <w:r>
+        <w:rPr>
+          <w:sz w:val="28"/>
+          <w:szCs w:val="28"/>
+        </w:rPr>
+        <w:t>pekerja</w:t>
+      </w:r>
+      <w:proofErr w:type="spellEnd"/>
+      <w:r>
+        <w:rPr>
+          <w:sz w:val="28"/>
+          <w:szCs w:val="28"/>
+        </w:rPr>
+        <w:t xml:space="preserve"> </w:t>
+      </w:r>
+      <w:proofErr w:type="spellStart"/>
+      <w:r>
+        <w:rPr>
+          <w:sz w:val="28"/>
+          <w:szCs w:val="28"/>
+        </w:rPr>
+        <w:t>tidak</w:t>
+      </w:r>
+      <w:proofErr w:type="spellEnd"/>
+      <w:r>
+        <w:rPr>
+          <w:sz w:val="28"/>
+          <w:szCs w:val="28"/>
+        </w:rPr>
+        <w:t xml:space="preserve"> </w:t>
+      </w:r>
+      <w:proofErr w:type="spellStart"/>
+      <w:r>
+        <w:rPr>
+          <w:sz w:val="28"/>
+          <w:szCs w:val="28"/>
+        </w:rPr>
+        <w:t>sulit</w:t>
+      </w:r>
+      <w:proofErr w:type="spellEnd"/>
+      <w:r>
+        <w:rPr>
+          <w:sz w:val="28"/>
+          <w:szCs w:val="28"/>
+        </w:rPr>
+        <w:t xml:space="preserve"> </w:t>
+      </w:r>
+      <w:proofErr w:type="spellStart"/>
+      <w:r>
+        <w:rPr>
+          <w:sz w:val="28"/>
+          <w:szCs w:val="28"/>
+        </w:rPr>
+        <w:t>dan</w:t>
+      </w:r>
+      <w:proofErr w:type="spellEnd"/>
+      <w:r>
+        <w:rPr>
+          <w:sz w:val="28"/>
+          <w:szCs w:val="28"/>
+        </w:rPr>
+        <w:t xml:space="preserve"> </w:t>
+      </w:r>
+      <w:proofErr w:type="spellStart"/>
+      <w:r>
+        <w:rPr>
+          <w:sz w:val="28"/>
+          <w:szCs w:val="28"/>
+        </w:rPr>
+        <w:t>tidak</w:t>
+      </w:r>
+      <w:proofErr w:type="spellEnd"/>
+      <w:r>
+        <w:rPr>
+          <w:sz w:val="28"/>
+          <w:szCs w:val="28"/>
+        </w:rPr>
+        <w:t xml:space="preserve"> </w:t>
+      </w:r>
+      <w:proofErr w:type="spellStart"/>
+      <w:r>
+        <w:rPr>
+          <w:sz w:val="28"/>
+          <w:szCs w:val="28"/>
+        </w:rPr>
+        <w:t>terlalu</w:t>
+      </w:r>
+      <w:proofErr w:type="spellEnd"/>
+      <w:r>
+        <w:rPr>
+          <w:sz w:val="28"/>
+          <w:szCs w:val="28"/>
+        </w:rPr>
+        <w:t xml:space="preserve"> </w:t>
+      </w:r>
+      <w:proofErr w:type="spellStart"/>
+      <w:r>
+        <w:rPr>
+          <w:sz w:val="28"/>
+          <w:szCs w:val="28"/>
+        </w:rPr>
+        <w:t>banyak</w:t>
+      </w:r>
+      <w:proofErr w:type="spellEnd"/>
+      <w:r>
+        <w:rPr>
+          <w:sz w:val="28"/>
+          <w:szCs w:val="28"/>
+        </w:rPr>
+        <w:t>.</w:t>
+      </w:r>
+      <w:proofErr w:type="gramEnd"/>
+    </w:p>
+    <w:p>
+      <w:pPr>
+        <w:pStyle w:val="ListParagraph"/>
+        <w:numPr>
+          <w:ilvl w:val="0"/>
+          <w:numId w:val="4"/>
+        </w:numPr>
+        <w:jc w:val="both"/>
+        <w:rPr>
+          <w:sz w:val="28"/>
+          <w:szCs w:val="28"/>
+        </w:rPr>
+      </w:pPr>
+      <w:proofErr w:type="spellStart"/>
+      <w:r>
+        <w:rPr>
+          <w:sz w:val="28"/>
+          <w:szCs w:val="28"/>
+        </w:rPr>
+        <w:t>Permasalahan</w:t>
+      </w:r>
+      <w:proofErr w:type="spellEnd"/>
+      <w:r>
+        <w:rPr>
+          <w:sz w:val="28"/>
+          <w:szCs w:val="28"/>
+        </w:rPr>
+        <w:t xml:space="preserve"> </w:t>
+      </w:r>
+      <w:proofErr w:type="spellStart"/>
+      <w:r>
+        <w:rPr>
+          <w:sz w:val="28"/>
+          <w:szCs w:val="28"/>
+        </w:rPr>
+        <w:t>pekerja</w:t>
+      </w:r>
+      <w:proofErr w:type="spellEnd"/>
+      <w:r>
+        <w:rPr>
+          <w:sz w:val="28"/>
+          <w:szCs w:val="28"/>
+        </w:rPr>
+        <w:t xml:space="preserve">, </w:t>
+      </w:r>
+      <w:proofErr w:type="spellStart"/>
+      <w:r>
+        <w:rPr>
+          <w:sz w:val="28"/>
+          <w:szCs w:val="28"/>
+        </w:rPr>
+        <w:t>karena</w:t>
+      </w:r>
+      <w:proofErr w:type="spellEnd"/>
+      <w:r>
+        <w:rPr>
+          <w:sz w:val="28"/>
+          <w:szCs w:val="28"/>
+        </w:rPr>
+        <w:t xml:space="preserve"> skill </w:t>
+      </w:r>
+      <w:proofErr w:type="spellStart"/>
+      <w:r>
+        <w:rPr>
+          <w:sz w:val="28"/>
+          <w:szCs w:val="28"/>
+        </w:rPr>
+        <w:t>pekerja</w:t>
+      </w:r>
+      <w:proofErr w:type="spellEnd"/>
+      <w:r>
+        <w:rPr>
+          <w:sz w:val="28"/>
+          <w:szCs w:val="28"/>
+        </w:rPr>
+        <w:t xml:space="preserve"> </w:t>
+      </w:r>
+      <w:proofErr w:type="spellStart"/>
+      <w:r>
+        <w:rPr>
+          <w:sz w:val="28"/>
+          <w:szCs w:val="28"/>
+        </w:rPr>
+        <w:t>belum</w:t>
+      </w:r>
+      <w:proofErr w:type="spellEnd"/>
+      <w:r>
+        <w:rPr>
+          <w:sz w:val="28"/>
+          <w:szCs w:val="28"/>
+        </w:rPr>
+        <w:t xml:space="preserve"> </w:t>
+      </w:r>
+      <w:proofErr w:type="spellStart"/>
+      <w:r>
+        <w:rPr>
+          <w:sz w:val="28"/>
+          <w:szCs w:val="28"/>
+        </w:rPr>
+        <w:t>tentu</w:t>
+      </w:r>
+      <w:proofErr w:type="spellEnd"/>
+      <w:r>
+        <w:rPr>
+          <w:sz w:val="28"/>
+          <w:szCs w:val="28"/>
+        </w:rPr>
+        <w:t xml:space="preserve"> </w:t>
+      </w:r>
+      <w:proofErr w:type="spellStart"/>
+      <w:r>
+        <w:rPr>
+          <w:sz w:val="28"/>
+          <w:szCs w:val="28"/>
+        </w:rPr>
+        <w:t>bagus</w:t>
+      </w:r>
+      <w:proofErr w:type="spellEnd"/>
+      <w:r>
+        <w:rPr>
+          <w:sz w:val="28"/>
+          <w:szCs w:val="28"/>
+        </w:rPr>
+        <w:t>.</w:t>
+      </w:r>
+    </w:p>
+    <w:p>
+      <w:pPr>
+        <w:pStyle w:val="ListParagraph"/>
+        <w:ind w:left="1494"/>
+        <w:jc w:val="both"/>
+        <w:rPr>
+          <w:sz w:val="28"/>
+          <w:szCs w:val="28"/>
+          <w:lang w:val="id-ID"/>
+        </w:rPr>
+      </w:pPr>
+      <w:proofErr w:type="spellStart"/>
+      <w:r>
+        <w:rPr>
+          <w:sz w:val="28"/>
+          <w:szCs w:val="28"/>
+        </w:rPr>
+        <w:t>Solusi</w:t>
+      </w:r>
+      <w:proofErr w:type="spellEnd"/>
+      <w:r>
+        <w:rPr>
+          <w:sz w:val="28"/>
+          <w:szCs w:val="28"/>
+        </w:rPr>
+        <w:t xml:space="preserve">: </w:t>
+      </w:r>
+      <w:r>
+        <w:rPr>
+          <w:sz w:val="28"/>
+          <w:szCs w:val="28"/>
+          <w:lang w:val="id-ID"/>
+        </w:rPr>
+        <w:t xml:space="preserve">Melakukan seleksi terhadap tukang yang </w:t>
+      </w:r>
+      <w:proofErr w:type="gramStart"/>
+      <w:r>
+        <w:rPr>
+          <w:sz w:val="28"/>
+          <w:szCs w:val="28"/>
+          <w:lang w:val="id-ID"/>
+        </w:rPr>
+        <w:t>akan</w:t>
+      </w:r>
+      <w:proofErr w:type="gramEnd"/>
+      <w:r>
+        <w:rPr>
+          <w:sz w:val="28"/>
+          <w:szCs w:val="28"/>
+          <w:lang w:val="id-ID"/>
+        </w:rPr>
+        <w:t xml:space="preserve"> kita daftarkan ke dalam aplikasi.</w:t>
+      </w:r>
+    </w:p>
+    <w:p>
+      <w:pPr>
+        <w:pStyle w:val="ListParagraph"/>
+        <w:numPr>
+          <w:ilvl w:val="0"/>
+          <w:numId w:val="4"/>
+        </w:numPr>
+        <w:jc w:val="both"/>
+        <w:rPr>
+          <w:sz w:val="28"/>
+          <w:szCs w:val="28"/>
+          <w:lang w:val="id-ID"/>
+        </w:rPr>
+      </w:pPr>
+      <w:proofErr w:type="spellStart"/>
+      <w:r>
+        <w:rPr>
+          <w:sz w:val="28"/>
+          <w:szCs w:val="28"/>
+        </w:rPr>
+        <w:t>Permasalah</w:t>
+      </w:r>
+      <w:proofErr w:type="spellEnd"/>
+      <w:r>
+        <w:rPr>
+          <w:sz w:val="28"/>
+          <w:szCs w:val="28"/>
+          <w:lang w:val="id-ID"/>
+        </w:rPr>
+        <w:t>a</w:t>
+      </w:r>
+      <w:r>
+        <w:rPr>
+          <w:sz w:val="28"/>
+          <w:szCs w:val="28"/>
+        </w:rPr>
+        <w:t xml:space="preserve">n </w:t>
+      </w:r>
+      <w:proofErr w:type="spellStart"/>
+      <w:r>
+        <w:rPr>
+          <w:sz w:val="28"/>
+          <w:szCs w:val="28"/>
+        </w:rPr>
+        <w:t>pengguna</w:t>
+      </w:r>
+      <w:proofErr w:type="spellEnd"/>
+      <w:r>
+        <w:rPr>
+          <w:sz w:val="28"/>
+          <w:szCs w:val="28"/>
+        </w:rPr>
+        <w:t xml:space="preserve">, </w:t>
+      </w:r>
+      <w:proofErr w:type="spellStart"/>
+      <w:r>
+        <w:rPr>
+          <w:sz w:val="28"/>
+          <w:szCs w:val="28"/>
+        </w:rPr>
+        <w:t>belum</w:t>
+      </w:r>
+      <w:proofErr w:type="spellEnd"/>
+      <w:r>
+        <w:rPr>
+          <w:sz w:val="28"/>
+          <w:szCs w:val="28"/>
+        </w:rPr>
+        <w:t xml:space="preserve"> </w:t>
+      </w:r>
+      <w:proofErr w:type="spellStart"/>
+      <w:r>
+        <w:rPr>
+          <w:sz w:val="28"/>
+          <w:szCs w:val="28"/>
+        </w:rPr>
+        <w:t>tentu</w:t>
+      </w:r>
+      <w:proofErr w:type="spellEnd"/>
+      <w:r>
+        <w:rPr>
+          <w:sz w:val="28"/>
+          <w:szCs w:val="28"/>
+        </w:rPr>
+        <w:t xml:space="preserve"> </w:t>
+      </w:r>
+      <w:proofErr w:type="spellStart"/>
+      <w:r>
+        <w:rPr>
+          <w:sz w:val="28"/>
+          <w:szCs w:val="28"/>
+        </w:rPr>
+        <w:t>mendapatkan</w:t>
+      </w:r>
+      <w:proofErr w:type="spellEnd"/>
+      <w:r>
+        <w:rPr>
+          <w:sz w:val="28"/>
+          <w:szCs w:val="28"/>
+        </w:rPr>
+        <w:t xml:space="preserve"> </w:t>
+      </w:r>
+      <w:proofErr w:type="spellStart"/>
+      <w:r>
+        <w:rPr>
+          <w:sz w:val="28"/>
+          <w:szCs w:val="28"/>
+        </w:rPr>
+        <w:t>pekerja</w:t>
+      </w:r>
+      <w:proofErr w:type="spellEnd"/>
+      <w:r>
+        <w:rPr>
+          <w:sz w:val="28"/>
+          <w:szCs w:val="28"/>
+        </w:rPr>
+        <w:t xml:space="preserve"> yang </w:t>
+      </w:r>
+      <w:proofErr w:type="spellStart"/>
+      <w:r>
+        <w:rPr>
+          <w:sz w:val="28"/>
+          <w:szCs w:val="28"/>
+        </w:rPr>
+        <w:t>sesuai</w:t>
+      </w:r>
+      <w:proofErr w:type="spellEnd"/>
+      <w:r>
+        <w:rPr>
+          <w:sz w:val="28"/>
+          <w:szCs w:val="28"/>
+        </w:rPr>
+        <w:t xml:space="preserve"> </w:t>
+      </w:r>
+      <w:proofErr w:type="spellStart"/>
+      <w:r>
+        <w:rPr>
+          <w:sz w:val="28"/>
+          <w:szCs w:val="28"/>
+        </w:rPr>
+        <w:t>dengan</w:t>
+      </w:r>
+      <w:proofErr w:type="spellEnd"/>
+      <w:r>
+        <w:rPr>
+          <w:sz w:val="28"/>
+          <w:szCs w:val="28"/>
+        </w:rPr>
+        <w:t xml:space="preserve"> </w:t>
+      </w:r>
+      <w:r>
+        <w:rPr>
+          <w:sz w:val="28"/>
+          <w:szCs w:val="28"/>
+          <w:lang w:val="id-ID"/>
+        </w:rPr>
+        <w:t>skill yang dibutuhkan</w:t>
+      </w:r>
+      <w:r>
+        <w:rPr>
+          <w:sz w:val="28"/>
+          <w:szCs w:val="28"/>
+        </w:rPr>
+        <w:t>.</w:t>
+      </w:r>
+    </w:p>
+    <w:p>
+      <w:pPr>
+        <w:pStyle w:val="ListParagraph"/>
+        <w:ind w:left="1494"/>
+        <w:jc w:val="both"/>
+        <w:rPr>
+          <w:sz w:val="28"/>
+          <w:szCs w:val="28"/>
+        </w:rPr>
+      </w:pPr>
+      <w:r>
+        <w:rPr>
+          <w:sz w:val="28"/>
+          <w:szCs w:val="28"/>
+          <w:lang w:val="id-ID"/>
+        </w:rPr>
+        <w:t xml:space="preserve">Solusi: Membuat fitur yang dapat memperlihatkan skill dari tukang tersebut dalam bentuk </w:t>
+      </w:r>
+      <w:r>
+        <w:rPr>
+          <w:i/>
+          <w:sz w:val="28"/>
+          <w:szCs w:val="28"/>
+          <w:lang w:val="id-ID"/>
+        </w:rPr>
+        <w:t>tags</w:t>
+      </w:r>
+      <w:r>
+        <w:rPr>
+          <w:sz w:val="28"/>
+          <w:szCs w:val="28"/>
+          <w:lang w:val="id-ID"/>
+        </w:rPr>
+        <w:t xml:space="preserve">. </w:t>
+      </w:r>
+    </w:p>
+    <w:p>
+      <w:pPr>
+        <w:pStyle w:val="ListParagraph"/>
+        <w:ind w:left="1494"/>
+        <w:jc w:val="both"/>
+        <w:rPr>
+          <w:sz w:val="28"/>
+          <w:szCs w:val="28"/>
+          <w:lang w:val="id-ID"/>
+        </w:rPr>
+      </w:pPr>
+    </w:p>
+    <w:p>
+      <w:pPr>
+        <w:pStyle w:val="ListParagraph"/>
+        <w:ind w:left="1494"/>
+        <w:jc w:val="both"/>
+        <w:rPr>
+          <w:sz w:val="28"/>
+          <w:szCs w:val="28"/>
+          <w:lang w:val="id-ID"/>
+        </w:rPr>
+      </w:pPr>
+    </w:p>
+    <w:p>
+      <w:pPr>
+        <w:pStyle w:val="ListParagraph"/>
+        <w:ind w:left="1440"/>
+        <w:jc w:val="both"/>
+        <w:rPr>
+          <w:sz w:val="28"/>
+          <w:szCs w:val="28"/>
+        </w:rPr>
+      </w:pPr>
     </w:p>
     <w:p>
       <w:pPr>
@@ -6337,7 +6604,17 @@
                 <w:szCs w:val="28"/>
                 <w:lang w:val="id-ID"/>
               </w:rPr>
-              <w:t>Sprint Review Meeting, Sprint Retrospective</w:t>
+              <w:t xml:space="preserve">Sprint Review Meeting, Sprint </w:t>
+            </w:r>
+            <w:r>
+              <w:rPr>
+                <w:i/>
+                <w:sz w:val="28"/>
+                <w:szCs w:val="28"/>
+                <w:lang w:val="id-ID"/>
+              </w:rPr>
+              <w:lastRenderedPageBreak/>
+              <w:t>Retrospective</w:t>
             </w:r>
           </w:p>
         </w:tc>
@@ -6363,6 +6640,7 @@
                 <w:szCs w:val="28"/>
                 <w:lang w:val="id-ID"/>
               </w:rPr>
+              <w:lastRenderedPageBreak/>
               <w:t>14, 15</w:t>
             </w:r>
           </w:p>
@@ -6481,6 +6759,18 @@
         <w:rPr>
           <w:sz w:val="28"/>
           <w:szCs w:val="28"/>
+          <w:lang w:val="id-ID"/>
+        </w:rPr>
+      </w:pPr>
+    </w:p>
+    <w:p>
+      <w:pPr>
+        <w:ind w:left="426"/>
+        <w:jc w:val="both"/>
+        <w:rPr>
+          <w:sz w:val="28"/>
+          <w:szCs w:val="28"/>
+          <w:lang w:val="id-ID"/>
         </w:rPr>
       </w:pPr>
     </w:p>
@@ -6693,7 +6983,23 @@
           <w:sz w:val="28"/>
           <w:szCs w:val="28"/>
         </w:rPr>
-        <w:t xml:space="preserve"> para </w:t>
+        <w:t xml:space="preserve"> </w:t>
+      </w:r>
+      <w:proofErr w:type="spellStart"/>
+      <w:r>
+        <w:rPr>
+          <w:sz w:val="28"/>
+          <w:szCs w:val="28"/>
+        </w:rPr>
+        <w:t>para</w:t>
+      </w:r>
+      <w:proofErr w:type="spellEnd"/>
+      <w:r>
+        <w:rPr>
+          <w:sz w:val="28"/>
+          <w:szCs w:val="28"/>
+        </w:rPr>
+        <w:t xml:space="preserve"> </w:t>
       </w:r>
       <w:proofErr w:type="spellStart"/>
       <w:r>
@@ -6772,7 +7078,6 @@
           <w:sz w:val="28"/>
           <w:szCs w:val="28"/>
         </w:rPr>
-        <w:lastRenderedPageBreak/>
         <w:t>Bagian</w:t>
       </w:r>
       <w:proofErr w:type="spellEnd"/>
@@ -7490,7 +7795,7 @@
   <w:abstractNum w:abstractNumId="1">
     <w:nsid w:val="258053BF"/>
     <w:multiLevelType w:val="hybridMultilevel"/>
-    <w:tmpl w:val="EF9E0120"/>
+    <w:tmpl w:val="F4424796"/>
     <w:lvl w:ilvl="0" w:tplc="91EA6414">
       <w:start w:val="1"/>
       <w:numFmt w:val="decimal"/>
@@ -8939,7 +9244,7 @@
   <a:extraClrSchemeLst/>
   <a:extLst>
     <a:ext uri="{05A4C25C-085E-4340-85A3-A5531E510DB2}">
-      <thm15:themeFamily xmlns="" xmlns:thm15="http://schemas.microsoft.com/office/thememl/2012/main" name="Office Theme" id="{62F939B6-93AF-4DB8-9C6B-D6C7DFDC589F}" vid="{4A3C46E8-61CC-4603-A589-7422A47A8E4A}"/>
+      <thm15:themeFamily xmlns:thm15="http://schemas.microsoft.com/office/thememl/2012/main" xmlns="" name="Office Theme" id="{62F939B6-93AF-4DB8-9C6B-D6C7DFDC589F}" vid="{4A3C46E8-61CC-4603-A589-7422A47A8E4A}"/>
     </a:ext>
   </a:extLst>
 </a:theme>
@@ -8950,7 +9255,7 @@
 </file>
 
 <file path=customXml/itemProps1.xml><?xml version="1.0" encoding="utf-8"?>
-<ds:datastoreItem xmlns:ds="http://schemas.openxmlformats.org/officeDocument/2006/customXml" ds:itemID="{15C6C038-F646-4E39-B21F-3703E0C57638}">
+<ds:datastoreItem xmlns:ds="http://schemas.openxmlformats.org/officeDocument/2006/customXml" ds:itemID="{91BEC787-7AE0-4C88-B93E-364778B6D648}">
   <ds:schemaRefs>
     <ds:schemaRef ds:uri="http://schemas.openxmlformats.org/officeDocument/2006/bibliography"/>
   </ds:schemaRefs>

</xml_diff>